<commit_message>
adding new reasoned NDPBRN.owl to dental implant classes
</commit_message>
<xml_diff>
--- a/src/data/Axiom template for dental implant abutments.docx
+++ b/src/data/Axiom template for dental implant abutments.docx
@@ -18,13 +18,18 @@
         <w:rPr>
           <w:b/>
         </w:rPr>
-        <w:t>dental implants</w:t>
+        <w:t>dental implant abutments</w:t>
       </w:r>
     </w:p>
     <w:p/>
     <w:p>
-      <w:r>
-        <w:t xml:space="preserve">instances in </w:t>
+      <w:proofErr w:type="gramStart"/>
+      <w:r>
+        <w:t>instances</w:t>
+      </w:r>
+      <w:proofErr w:type="gramEnd"/>
+      <w:r>
+        <w:t xml:space="preserve"> in </w:t>
       </w:r>
       <w:r>
         <w:rPr>
@@ -47,7 +52,15 @@
     </w:p>
     <w:p>
       <w:r>
-        <w:t>** means to adjust for appropriate subtype (e.g., tooth, surface, restoration material)</w:t>
+        <w:t xml:space="preserve">** </w:t>
+      </w:r>
+      <w:proofErr w:type="gramStart"/>
+      <w:r>
+        <w:t>means</w:t>
+      </w:r>
+      <w:proofErr w:type="gramEnd"/>
+      <w:r>
+        <w:t xml:space="preserve"> to adjust for appropriate subtype (e.g., tooth, surface, restoration material)</w:t>
       </w:r>
     </w:p>
     <w:p/>
@@ -65,20 +78,30 @@
       </w:r>
     </w:p>
     <w:p>
+      <w:proofErr w:type="gramStart"/>
       <w:r>
         <w:rPr>
           <w:i/>
         </w:rPr>
         <w:t>:material</w:t>
       </w:r>
-      <w:r>
-        <w:t xml:space="preserve"> </w:t>
-      </w:r>
-      <w:r>
-        <w:rPr>
-          <w:b/>
-        </w:rPr>
-        <w:t xml:space="preserve">rdf:type </w:t>
+      <w:proofErr w:type="gramEnd"/>
+      <w:r>
+        <w:t xml:space="preserve"> </w:t>
+      </w:r>
+      <w:proofErr w:type="spellStart"/>
+      <w:r>
+        <w:rPr>
+          <w:b/>
+        </w:rPr>
+        <w:t>rdf:type</w:t>
+      </w:r>
+      <w:proofErr w:type="spellEnd"/>
+      <w:r>
+        <w:rPr>
+          <w:b/>
+        </w:rPr>
+        <w:t xml:space="preserve"> </w:t>
       </w:r>
       <w:r>
         <w:t xml:space="preserve">:Dental Restoration Material** </w:t>
@@ -92,6 +115,7 @@
       </w:r>
     </w:p>
     <w:p>
+      <w:proofErr w:type="gramStart"/>
       <w:r>
         <w:rPr>
           <w:i/>
@@ -102,7 +126,14 @@
         <w:rPr>
           <w:i/>
         </w:rPr>
-        <w:t xml:space="preserve">prosthetic </w:t>
+        <w:t>prosthetic</w:t>
+      </w:r>
+      <w:proofErr w:type="gramEnd"/>
+      <w:r>
+        <w:rPr>
+          <w:i/>
+        </w:rPr>
+        <w:t xml:space="preserve"> </w:t>
       </w:r>
       <w:r>
         <w:rPr>
@@ -113,12 +144,14 @@
       <w:r>
         <w:t xml:space="preserve"> </w:t>
       </w:r>
+      <w:proofErr w:type="spellStart"/>
       <w:r>
         <w:rPr>
           <w:b/>
         </w:rPr>
         <w:t>rdf:type</w:t>
       </w:r>
+      <w:proofErr w:type="spellEnd"/>
       <w:r>
         <w:rPr>
           <w:b/>
@@ -136,6 +169,7 @@
       </w:r>
     </w:p>
     <w:p>
+      <w:proofErr w:type="gramStart"/>
       <w:r>
         <w:rPr>
           <w:i/>
@@ -148,15 +182,18 @@
         </w:rPr>
         <w:t>patient</w:t>
       </w:r>
-      <w:r>
-        <w:t xml:space="preserve"> </w:t>
-      </w:r>
+      <w:proofErr w:type="gramEnd"/>
+      <w:r>
+        <w:t xml:space="preserve"> </w:t>
+      </w:r>
+      <w:proofErr w:type="spellStart"/>
       <w:r>
         <w:rPr>
           <w:b/>
         </w:rPr>
         <w:t>rdf:type</w:t>
       </w:r>
+      <w:proofErr w:type="spellEnd"/>
       <w:r>
         <w:rPr>
           <w:b/>
@@ -171,6 +208,7 @@
       </w:r>
     </w:p>
     <w:p>
+      <w:proofErr w:type="gramStart"/>
       <w:r>
         <w:rPr>
           <w:i/>
@@ -183,18 +221,21 @@
         </w:rPr>
         <w:t>provider</w:t>
       </w:r>
-      <w:r>
-        <w:rPr>
-          <w:i/>
-        </w:rPr>
-        <w:t xml:space="preserve"> </w:t>
-      </w:r>
+      <w:proofErr w:type="gramEnd"/>
+      <w:r>
+        <w:rPr>
+          <w:i/>
+        </w:rPr>
+        <w:t xml:space="preserve"> </w:t>
+      </w:r>
+      <w:proofErr w:type="spellStart"/>
       <w:r>
         <w:rPr>
           <w:b/>
         </w:rPr>
         <w:t>rdf:type</w:t>
       </w:r>
+      <w:proofErr w:type="spellEnd"/>
       <w:r>
         <w:rPr>
           <w:b/>
@@ -228,12 +269,14 @@
           <w:i/>
         </w:rPr>
       </w:pPr>
+      <w:proofErr w:type="gramStart"/>
       <w:r>
         <w:rPr>
           <w:i/>
         </w:rPr>
         <w:t>:material</w:t>
       </w:r>
+      <w:proofErr w:type="gramEnd"/>
       <w:r>
         <w:t xml:space="preserve"> </w:t>
       </w:r>
@@ -254,11 +297,19 @@
       </w:r>
     </w:p>
     <w:p>
-      <w:r>
-        <w:rPr>
-          <w:i/>
-        </w:rPr>
-        <w:t>:prosthetic tooth</w:t>
+      <w:proofErr w:type="gramStart"/>
+      <w:r>
+        <w:rPr>
+          <w:i/>
+        </w:rPr>
+        <w:t>:prosthetic</w:t>
+      </w:r>
+      <w:proofErr w:type="gramEnd"/>
+      <w:r>
+        <w:rPr>
+          <w:i/>
+        </w:rPr>
+        <w:t xml:space="preserve"> tooth</w:t>
       </w:r>
       <w:r>
         <w:t xml:space="preserve"> </w:t>
@@ -334,6 +385,7 @@
       </w:r>
     </w:p>
     <w:p>
+      <w:proofErr w:type="gramStart"/>
       <w:r>
         <w:rPr>
           <w:i/>
@@ -344,13 +396,28 @@
         <w:rPr>
           <w:i/>
         </w:rPr>
-        <w:t xml:space="preserve">visit </w:t>
-      </w:r>
-      <w:r>
-        <w:rPr>
-          <w:b/>
-        </w:rPr>
-        <w:t xml:space="preserve">rdf:type </w:t>
+        <w:t>visit</w:t>
+      </w:r>
+      <w:proofErr w:type="gramEnd"/>
+      <w:r>
+        <w:rPr>
+          <w:i/>
+        </w:rPr>
+        <w:t xml:space="preserve"> </w:t>
+      </w:r>
+      <w:proofErr w:type="spellStart"/>
+      <w:r>
+        <w:rPr>
+          <w:b/>
+        </w:rPr>
+        <w:t>rdf:type</w:t>
+      </w:r>
+      <w:proofErr w:type="spellEnd"/>
+      <w:r>
+        <w:rPr>
+          <w:b/>
+        </w:rPr>
+        <w:t xml:space="preserve"> </w:t>
       </w:r>
       <w:r>
         <w:t>:</w:t>
@@ -360,6 +427,7 @@
       </w:r>
     </w:p>
     <w:p>
+      <w:proofErr w:type="gramStart"/>
       <w:r>
         <w:rPr>
           <w:i/>
@@ -370,14 +438,23 @@
         <w:rPr>
           <w:i/>
         </w:rPr>
-        <w:t xml:space="preserve">procedure </w:t>
-      </w:r>
+        <w:t>procedure</w:t>
+      </w:r>
+      <w:proofErr w:type="gramEnd"/>
+      <w:r>
+        <w:rPr>
+          <w:i/>
+        </w:rPr>
+        <w:t xml:space="preserve"> </w:t>
+      </w:r>
+      <w:proofErr w:type="spellStart"/>
       <w:r>
         <w:rPr>
           <w:b/>
         </w:rPr>
         <w:t>rdf:type</w:t>
       </w:r>
+      <w:proofErr w:type="spellEnd"/>
       <w:r>
         <w:rPr>
           <w:b/>
@@ -400,6 +477,7 @@
           <w:i/>
         </w:rPr>
       </w:pPr>
+      <w:proofErr w:type="gramStart"/>
       <w:r>
         <w:rPr>
           <w:i/>
@@ -410,7 +488,14 @@
         <w:rPr>
           <w:i/>
         </w:rPr>
-        <w:t xml:space="preserve">procedure </w:t>
+        <w:t>procedure</w:t>
+      </w:r>
+      <w:proofErr w:type="gramEnd"/>
+      <w:r>
+        <w:rPr>
+          <w:i/>
+        </w:rPr>
+        <w:t xml:space="preserve"> </w:t>
       </w:r>
       <w:r>
         <w:rPr>
@@ -432,6 +517,7 @@
       </w:r>
     </w:p>
     <w:p>
+      <w:proofErr w:type="gramStart"/>
       <w:r>
         <w:rPr>
           <w:i/>
@@ -442,7 +528,14 @@
         <w:rPr>
           <w:i/>
         </w:rPr>
-        <w:t xml:space="preserve">procedure </w:t>
+        <w:t>procedure</w:t>
+      </w:r>
+      <w:proofErr w:type="gramEnd"/>
+      <w:r>
+        <w:rPr>
+          <w:i/>
+        </w:rPr>
+        <w:t xml:space="preserve"> </w:t>
       </w:r>
       <w:r>
         <w:rPr>
@@ -451,7 +544,15 @@
         <w:t xml:space="preserve">occurrence date </w:t>
       </w:r>
       <w:r>
-        <w:t>&lt;xsd:dateTime&gt;</w:t>
+        <w:t>&lt;</w:t>
+      </w:r>
+      <w:proofErr w:type="spellStart"/>
+      <w:r>
+        <w:t>xsd:dateTime</w:t>
+      </w:r>
+      <w:proofErr w:type="spellEnd"/>
+      <w:r>
+        <w:t>&gt;</w:t>
       </w:r>
       <w:r>
         <w:t xml:space="preserve"> ## this is optional</w:t>
@@ -477,6 +578,7 @@
           <w:i/>
         </w:rPr>
       </w:pPr>
+      <w:proofErr w:type="gramStart"/>
       <w:r>
         <w:rPr>
           <w:i/>
@@ -489,17 +591,26 @@
         </w:rPr>
         <w:t>procedure</w:t>
       </w:r>
-      <w:r>
-        <w:rPr>
-          <w:i/>
-        </w:rPr>
-        <w:t xml:space="preserve"> </w:t>
-      </w:r>
-      <w:r>
-        <w:rPr>
-          <w:b/>
-        </w:rPr>
-        <w:t xml:space="preserve">has_specified_input  </w:t>
+      <w:proofErr w:type="gramEnd"/>
+      <w:r>
+        <w:rPr>
+          <w:i/>
+        </w:rPr>
+        <w:t xml:space="preserve"> </w:t>
+      </w:r>
+      <w:proofErr w:type="spellStart"/>
+      <w:r>
+        <w:rPr>
+          <w:b/>
+        </w:rPr>
+        <w:t>has_specified_input</w:t>
+      </w:r>
+      <w:proofErr w:type="spellEnd"/>
+      <w:r>
+        <w:rPr>
+          <w:b/>
+        </w:rPr>
+        <w:t xml:space="preserve">  </w:t>
       </w:r>
       <w:r>
         <w:rPr>
@@ -527,6 +638,7 @@
           <w:i/>
         </w:rPr>
       </w:pPr>
+      <w:proofErr w:type="gramStart"/>
       <w:r>
         <w:rPr>
           <w:i/>
@@ -539,17 +651,26 @@
         </w:rPr>
         <w:t>procedure</w:t>
       </w:r>
-      <w:r>
-        <w:rPr>
-          <w:i/>
-        </w:rPr>
-        <w:t xml:space="preserve"> </w:t>
-      </w:r>
-      <w:r>
-        <w:rPr>
-          <w:b/>
-        </w:rPr>
-        <w:t xml:space="preserve">has_specified_input  </w:t>
+      <w:proofErr w:type="gramEnd"/>
+      <w:r>
+        <w:rPr>
+          <w:i/>
+        </w:rPr>
+        <w:t xml:space="preserve"> </w:t>
+      </w:r>
+      <w:proofErr w:type="spellStart"/>
+      <w:r>
+        <w:rPr>
+          <w:b/>
+        </w:rPr>
+        <w:t>has_specified_input</w:t>
+      </w:r>
+      <w:proofErr w:type="spellEnd"/>
+      <w:r>
+        <w:rPr>
+          <w:b/>
+        </w:rPr>
+        <w:t xml:space="preserve">  </w:t>
       </w:r>
       <w:r>
         <w:rPr>
@@ -570,6 +691,7 @@
           <w:i/>
         </w:rPr>
       </w:pPr>
+      <w:proofErr w:type="gramStart"/>
       <w:r>
         <w:rPr>
           <w:i/>
@@ -582,17 +704,26 @@
         </w:rPr>
         <w:t>procedure</w:t>
       </w:r>
-      <w:r>
-        <w:rPr>
-          <w:i/>
-        </w:rPr>
-        <w:t xml:space="preserve"> </w:t>
-      </w:r>
-      <w:r>
-        <w:rPr>
-          <w:b/>
-        </w:rPr>
-        <w:t xml:space="preserve">has_specified_input </w:t>
+      <w:proofErr w:type="gramEnd"/>
+      <w:r>
+        <w:rPr>
+          <w:i/>
+        </w:rPr>
+        <w:t xml:space="preserve"> </w:t>
+      </w:r>
+      <w:proofErr w:type="spellStart"/>
+      <w:r>
+        <w:rPr>
+          <w:b/>
+        </w:rPr>
+        <w:t>has_specified_input</w:t>
+      </w:r>
+      <w:proofErr w:type="spellEnd"/>
+      <w:r>
+        <w:rPr>
+          <w:b/>
+        </w:rPr>
+        <w:t xml:space="preserve"> </w:t>
       </w:r>
       <w:r>
         <w:rPr>
@@ -628,27 +759,39 @@
       </w:r>
     </w:p>
     <w:p>
+      <w:proofErr w:type="gramStart"/>
       <w:r>
         <w:rPr>
           <w:i/>
         </w:rPr>
         <w:t>:</w:t>
       </w:r>
-      <w:r>
-        <w:rPr>
-          <w:i/>
-        </w:rPr>
-        <w:t>cdt code</w:t>
-      </w:r>
-      <w:r>
-        <w:t xml:space="preserve"> </w:t>
-      </w:r>
+      <w:proofErr w:type="spellStart"/>
+      <w:r>
+        <w:rPr>
+          <w:i/>
+        </w:rPr>
+        <w:t>cdt</w:t>
+      </w:r>
+      <w:proofErr w:type="spellEnd"/>
+      <w:proofErr w:type="gramEnd"/>
+      <w:r>
+        <w:rPr>
+          <w:i/>
+        </w:rPr>
+        <w:t xml:space="preserve"> code</w:t>
+      </w:r>
+      <w:r>
+        <w:t xml:space="preserve"> </w:t>
+      </w:r>
+      <w:proofErr w:type="spellStart"/>
       <w:r>
         <w:rPr>
           <w:b/>
         </w:rPr>
         <w:t>rdf:type</w:t>
       </w:r>
+      <w:proofErr w:type="spellEnd"/>
       <w:r>
         <w:rPr>
           <w:b/>
@@ -668,17 +811,27 @@
           <w:i/>
         </w:rPr>
       </w:pPr>
+      <w:proofErr w:type="gramStart"/>
       <w:r>
         <w:rPr>
           <w:i/>
         </w:rPr>
         <w:t>:</w:t>
       </w:r>
-      <w:r>
-        <w:rPr>
-          <w:i/>
-        </w:rPr>
-        <w:t>cdt code</w:t>
+      <w:proofErr w:type="spellStart"/>
+      <w:r>
+        <w:rPr>
+          <w:i/>
+        </w:rPr>
+        <w:t>cdt</w:t>
+      </w:r>
+      <w:proofErr w:type="spellEnd"/>
+      <w:proofErr w:type="gramEnd"/>
+      <w:r>
+        <w:rPr>
+          <w:i/>
+        </w:rPr>
+        <w:t xml:space="preserve"> code</w:t>
       </w:r>
       <w:r>
         <w:t xml:space="preserve"> </w:t>
@@ -728,12 +881,21 @@
           <w:i/>
         </w:rPr>
       </w:pPr>
-      <w:r>
-        <w:rPr>
-          <w:rFonts w:cs="Times New Roman"/>
-          <w:i/>
-        </w:rPr>
-        <w:t xml:space="preserve">:material </w:t>
+      <w:proofErr w:type="gramStart"/>
+      <w:r>
+        <w:rPr>
+          <w:rFonts w:cs="Times New Roman"/>
+          <w:i/>
+        </w:rPr>
+        <w:t>:material</w:t>
+      </w:r>
+      <w:proofErr w:type="gramEnd"/>
+      <w:r>
+        <w:rPr>
+          <w:rFonts w:cs="Times New Roman"/>
+          <w:i/>
+        </w:rPr>
+        <w:t xml:space="preserve"> </w:t>
       </w:r>
       <w:r>
         <w:rPr>
@@ -775,11 +937,19 @@
           <w:rFonts w:cs="Times New Roman"/>
         </w:rPr>
       </w:pPr>
-      <w:r>
-        <w:rPr>
-          <w:i/>
-        </w:rPr>
-        <w:t>:prosthetic tooth</w:t>
+      <w:proofErr w:type="gramStart"/>
+      <w:r>
+        <w:rPr>
+          <w:i/>
+        </w:rPr>
+        <w:t>:prosthetic</w:t>
+      </w:r>
+      <w:proofErr w:type="gramEnd"/>
+      <w:r>
+        <w:rPr>
+          <w:i/>
+        </w:rPr>
+        <w:t xml:space="preserve"> tooth</w:t>
       </w:r>
       <w:r>
         <w:t xml:space="preserve"> </w:t>
@@ -825,11 +995,19 @@
           <w:i/>
         </w:rPr>
       </w:pPr>
-      <w:r>
-        <w:rPr>
-          <w:i/>
-        </w:rPr>
-        <w:t>:fixed denture</w:t>
+      <w:proofErr w:type="gramStart"/>
+      <w:r>
+        <w:rPr>
+          <w:i/>
+        </w:rPr>
+        <w:t>:fixed</w:t>
+      </w:r>
+      <w:proofErr w:type="gramEnd"/>
+      <w:r>
+        <w:rPr>
+          <w:i/>
+        </w:rPr>
+        <w:t xml:space="preserve"> denture</w:t>
       </w:r>
       <w:r>
         <w:t xml:space="preserve"> </w:t>
@@ -875,12 +1053,21 @@
           <w:i/>
         </w:rPr>
       </w:pPr>
-      <w:r>
-        <w:rPr>
-          <w:rFonts w:cs="Times New Roman"/>
-          <w:i/>
-        </w:rPr>
-        <w:t xml:space="preserve">:patient </w:t>
+      <w:proofErr w:type="gramStart"/>
+      <w:r>
+        <w:rPr>
+          <w:rFonts w:cs="Times New Roman"/>
+          <w:i/>
+        </w:rPr>
+        <w:t>:patient</w:t>
+      </w:r>
+      <w:proofErr w:type="gramEnd"/>
+      <w:r>
+        <w:rPr>
+          <w:rFonts w:cs="Times New Roman"/>
+          <w:i/>
+        </w:rPr>
+        <w:t xml:space="preserve"> </w:t>
       </w:r>
       <w:r>
         <w:rPr>
@@ -923,12 +1110,21 @@
           <w:i/>
         </w:rPr>
       </w:pPr>
-      <w:r>
-        <w:rPr>
-          <w:rFonts w:cs="Times New Roman"/>
-          <w:i/>
-        </w:rPr>
-        <w:t xml:space="preserve">:provider </w:t>
+      <w:proofErr w:type="gramStart"/>
+      <w:r>
+        <w:rPr>
+          <w:rFonts w:cs="Times New Roman"/>
+          <w:i/>
+        </w:rPr>
+        <w:t>:provider</w:t>
+      </w:r>
+      <w:proofErr w:type="gramEnd"/>
+      <w:r>
+        <w:rPr>
+          <w:rFonts w:cs="Times New Roman"/>
+          <w:i/>
+        </w:rPr>
+        <w:t xml:space="preserve"> </w:t>
       </w:r>
       <w:r>
         <w:rPr>
@@ -971,12 +1167,21 @@
           <w:i/>
         </w:rPr>
       </w:pPr>
-      <w:r>
-        <w:rPr>
-          <w:rFonts w:cs="Times New Roman"/>
-          <w:i/>
-        </w:rPr>
-        <w:t xml:space="preserve">:visit </w:t>
+      <w:proofErr w:type="gramStart"/>
+      <w:r>
+        <w:rPr>
+          <w:rFonts w:cs="Times New Roman"/>
+          <w:i/>
+        </w:rPr>
+        <w:t>:visit</w:t>
+      </w:r>
+      <w:proofErr w:type="gramEnd"/>
+      <w:r>
+        <w:rPr>
+          <w:rFonts w:cs="Times New Roman"/>
+          <w:i/>
+        </w:rPr>
+        <w:t xml:space="preserve"> </w:t>
       </w:r>
       <w:r>
         <w:rPr>
@@ -1019,12 +1224,21 @@
           <w:i/>
         </w:rPr>
       </w:pPr>
-      <w:r>
-        <w:rPr>
-          <w:rFonts w:cs="Times New Roman"/>
-          <w:i/>
-        </w:rPr>
-        <w:t xml:space="preserve">:procedure </w:t>
+      <w:proofErr w:type="gramStart"/>
+      <w:r>
+        <w:rPr>
+          <w:rFonts w:cs="Times New Roman"/>
+          <w:i/>
+        </w:rPr>
+        <w:t>:procedure</w:t>
+      </w:r>
+      <w:proofErr w:type="gramEnd"/>
+      <w:r>
+        <w:rPr>
+          <w:rFonts w:cs="Times New Roman"/>
+          <w:i/>
+        </w:rPr>
+        <w:t xml:space="preserve"> </w:t>
       </w:r>
       <w:r>
         <w:rPr>
@@ -1067,12 +1281,30 @@
           <w:i/>
         </w:rPr>
       </w:pPr>
-      <w:r>
-        <w:rPr>
-          <w:rFonts w:cs="Times New Roman"/>
-          <w:i/>
-        </w:rPr>
-        <w:t xml:space="preserve">:cdt </w:t>
+      <w:proofErr w:type="gramStart"/>
+      <w:r>
+        <w:rPr>
+          <w:rFonts w:cs="Times New Roman"/>
+          <w:i/>
+        </w:rPr>
+        <w:t>:</w:t>
+      </w:r>
+      <w:proofErr w:type="spellStart"/>
+      <w:r>
+        <w:rPr>
+          <w:rFonts w:cs="Times New Roman"/>
+          <w:i/>
+        </w:rPr>
+        <w:t>cdt</w:t>
+      </w:r>
+      <w:proofErr w:type="spellEnd"/>
+      <w:proofErr w:type="gramEnd"/>
+      <w:r>
+        <w:rPr>
+          <w:rFonts w:cs="Times New Roman"/>
+          <w:i/>
+        </w:rPr>
+        <w:t xml:space="preserve"> </w:t>
       </w:r>
       <w:r>
         <w:rPr>
@@ -1127,143 +1359,32 @@
         <w:rPr>
           <w:b/>
         </w:rPr>
-        <w:t>dental implants</w:t>
-      </w:r>
-      <w:r>
-        <w:t xml:space="preserve"> </w:t>
-      </w:r>
-    </w:p>
-    <w:p>
-      <w:r>
-        <w:t>'D6010'</w:t>
-      </w:r>
-      <w:r>
-        <w:t xml:space="preserve"> (</w:t>
-      </w:r>
-      <w:r>
-        <w:t>endosteal implant</w:t>
-      </w:r>
-      <w:r>
-        <w:t xml:space="preserve"> procedure)</w:t>
-      </w:r>
-    </w:p>
-    <w:p>
-      <w:r>
-        <w:t>'D6011'</w:t>
-      </w:r>
-      <w:r>
-        <w:t xml:space="preserve"> (s</w:t>
-      </w:r>
-      <w:r>
-        <w:t>econd stage implant</w:t>
-      </w:r>
-      <w:r>
-        <w:t xml:space="preserve"> procedure)</w:t>
-      </w:r>
-    </w:p>
-    <w:p>
-      <w:r>
-        <w:t>'D6012'</w:t>
-      </w:r>
-      <w:r>
-        <w:t xml:space="preserve"> (s</w:t>
-      </w:r>
-      <w:r>
-        <w:t>urgical placement interim implant</w:t>
-      </w:r>
-      <w:r>
-        <w:t>)</w:t>
-      </w:r>
-    </w:p>
-    <w:p>
-      <w:r>
-        <w:t>'D6013'</w:t>
-      </w:r>
-      <w:r>
-        <w:t xml:space="preserve"> (mini dental implant procedure)</w:t>
-      </w:r>
-    </w:p>
-    <w:p>
-      <w:r>
-        <w:t>'D6040'</w:t>
-      </w:r>
-      <w:r>
-        <w:t xml:space="preserve"> (</w:t>
-      </w:r>
-      <w:r>
-        <w:t>eposteal dental implant procedure</w:t>
-      </w:r>
-      <w:r>
-        <w:t>)</w:t>
-      </w:r>
-    </w:p>
-    <w:p>
-      <w:r>
-        <w:lastRenderedPageBreak/>
-        <w:t>'D6050'</w:t>
-      </w:r>
-      <w:r>
-        <w:t xml:space="preserve"> </w:t>
-      </w:r>
-      <w:r>
-        <w:t>(</w:t>
-      </w:r>
-      <w:r>
-        <w:t xml:space="preserve">eposteal </w:t>
-      </w:r>
-      <w:r>
-        <w:t>/</w:t>
-      </w:r>
-      <w:r>
-        <w:t>subperiosteal implant</w:t>
-      </w:r>
-      <w:r>
-        <w:t xml:space="preserve"> procedure)</w:t>
-      </w:r>
-    </w:p>
-    <w:p>
-      <w:r>
-        <w:t>'D6065'</w:t>
-      </w:r>
-      <w:r>
-        <w:t xml:space="preserve"> (</w:t>
-      </w:r>
-      <w:r>
-        <w:t>implant supported porcelain/ceramic crown</w:t>
-      </w:r>
-      <w:r>
-        <w:t>)</w:t>
-      </w:r>
-    </w:p>
-    <w:p>
-      <w:r>
-        <w:t>'D6066'</w:t>
-      </w:r>
-      <w:r>
-        <w:t xml:space="preserve"> (</w:t>
-      </w:r>
-      <w:r>
-        <w:t>implant supported porcelain fused to metal crown</w:t>
-      </w:r>
-      <w:r>
-        <w:t>)</w:t>
-      </w:r>
-    </w:p>
-    <w:p>
-      <w:r>
-        <w:t>'D6075'</w:t>
-      </w:r>
-      <w:r>
-        <w:t xml:space="preserve"> (</w:t>
-      </w:r>
-      <w:r>
-        <w:t>implant supported retainer for ceramic FPD</w:t>
-      </w:r>
-      <w:r>
-        <w:t>)</w:t>
-      </w:r>
+        <w:t>dental implant</w:t>
+      </w:r>
+      <w:r>
+        <w:rPr>
+          <w:b/>
+        </w:rPr>
+        <w:t xml:space="preserve"> abutments</w:t>
+      </w:r>
+    </w:p>
+    <w:p>
       <w:bookmarkStart w:id="0" w:name="_GoBack"/>
       <w:bookmarkEnd w:id="0"/>
+    </w:p>
+    <w:p>
+      <w:r>
+        <w:t>'D6075'</w:t>
+      </w:r>
+      <w:r>
+        <w:t xml:space="preserve"> (</w:t>
+      </w:r>
+      <w:r>
+        <w:t>implant supported retainer for ceramic FPD</w:t>
+      </w:r>
+      <w:r>
+        <w:t>)</w:t>
+      </w:r>
     </w:p>
     <w:p>
       <w:r>

</xml_diff>